<commit_message>
update video bg for dashboard
</commit_message>
<xml_diff>
--- a/documents/Overview.docx
+++ b/documents/Overview.docx
@@ -5,40 +5,54 @@
     <w:p>
       <w:pPr>
         <w:jc w:val="right"/>
-      </w:pPr>
-      <w:r>
+        <w:rPr>
+          <w:rFonts w:ascii="Arial" w:hAnsi="Arial" w:cs="Arial"/>
+        </w:rPr>
+      </w:pPr>
+      <w:r>
+        <w:rPr>
+          <w:rFonts w:ascii="Arial" w:hAnsi="Arial" w:cs="Arial"/>
+        </w:rPr>
         <w:fldChar w:fldCharType="begin"/>
       </w:r>
       <w:r>
-        <w:instrText xml:space="preserve"> HYPERLINK "mailto:</w:instrText>
-      </w:r>
-      <w:r>
-        <w:instrText>phucnt38@fpt.com</w:instrText>
-      </w:r>
-      <w:r>
-        <w:instrText xml:space="preserve">" </w:instrText>
-      </w:r>
-      <w:r>
+        <w:rPr>
+          <w:rFonts w:ascii="Arial" w:hAnsi="Arial" w:cs="Arial"/>
+        </w:rPr>
+        <w:instrText xml:space="preserve"> HYPERLINK "mailto:phucnt38@fpt.com" </w:instrText>
+      </w:r>
+      <w:r>
+        <w:rPr>
+          <w:rFonts w:ascii="Arial" w:hAnsi="Arial" w:cs="Arial"/>
+        </w:rPr>
         <w:fldChar w:fldCharType="separate"/>
       </w:r>
       <w:r>
         <w:rPr>
           <w:rStyle w:val="Hyperlink"/>
+          <w:rFonts w:ascii="Arial" w:hAnsi="Arial" w:cs="Arial"/>
         </w:rPr>
         <w:t>phucnt38@fpt.com</w:t>
       </w:r>
       <w:r>
+        <w:rPr>
+          <w:rFonts w:ascii="Arial" w:hAnsi="Arial" w:cs="Arial"/>
+        </w:rPr>
         <w:fldChar w:fldCharType="end"/>
       </w:r>
     </w:p>
     <w:p>
       <w:pPr>
         <w:jc w:val="right"/>
+        <w:rPr>
+          <w:rFonts w:ascii="Arial" w:hAnsi="Arial" w:cs="Arial"/>
+        </w:rPr>
       </w:pPr>
       <w:hyperlink r:id="rId5" w:history="1">
         <w:r>
           <w:rPr>
             <w:rStyle w:val="Hyperlink"/>
+            <w:rFonts w:ascii="Arial" w:hAnsi="Arial" w:cs="Arial"/>
           </w:rPr>
           <w:t>tienphuckx@gmail.com</w:t>
         </w:r>
@@ -47,6 +61,7 @@
     <w:p>
       <w:pPr>
         <w:rPr>
+          <w:rFonts w:ascii="Arial" w:hAnsi="Arial" w:cs="Arial"/>
           <w:b/>
           <w:bCs/>
           <w:color w:val="FF0000"/>
@@ -54,6 +69,7 @@
       </w:pPr>
       <w:r>
         <w:rPr>
+          <w:rFonts w:ascii="Arial" w:hAnsi="Arial" w:cs="Arial"/>
           <w:b/>
           <w:bCs/>
           <w:color w:val="FF0000"/>
@@ -62,18 +78,30 @@
       </w:r>
     </w:p>
     <w:p>
+      <w:pPr>
+        <w:rPr>
+          <w:rFonts w:ascii="Arial" w:hAnsi="Arial" w:cs="Arial"/>
+        </w:rPr>
+      </w:pPr>
       <w:proofErr w:type="spellStart"/>
       <w:r>
+        <w:rPr>
+          <w:rFonts w:ascii="Arial" w:hAnsi="Arial" w:cs="Arial"/>
+        </w:rPr>
         <w:t>Github</w:t>
       </w:r>
       <w:proofErr w:type="spellEnd"/>
       <w:r>
+        <w:rPr>
+          <w:rFonts w:ascii="Arial" w:hAnsi="Arial" w:cs="Arial"/>
+        </w:rPr>
         <w:t xml:space="preserve">: </w:t>
       </w:r>
       <w:hyperlink r:id="rId6" w:history="1">
         <w:r>
           <w:rPr>
             <w:rStyle w:val="Hyperlink"/>
+            <w:rFonts w:ascii="Arial" w:hAnsi="Arial" w:cs="Arial"/>
           </w:rPr>
           <w:t>https://github.com/tienphuckx/car-dashboard-subscription</w:t>
         </w:r>
@@ -82,20 +110,14 @@
     <w:p>
       <w:pPr>
         <w:rPr>
-          <w:b/>
-          <w:bCs/>
-        </w:rPr>
-      </w:pPr>
-    </w:p>
-    <w:p>
-      <w:pPr>
-        <w:rPr>
-          <w:b/>
-          <w:bCs/>
-        </w:rPr>
-      </w:pPr>
-      <w:r>
-        <w:rPr>
+          <w:rFonts w:ascii="Arial" w:hAnsi="Arial" w:cs="Arial"/>
+          <w:b/>
+          <w:bCs/>
+        </w:rPr>
+      </w:pPr>
+      <w:r>
+        <w:rPr>
+          <w:rFonts w:ascii="Arial" w:hAnsi="Arial" w:cs="Arial"/>
           <w:b/>
           <w:bCs/>
         </w:rPr>
@@ -103,97 +125,882 @@
       </w:r>
     </w:p>
     <w:p>
-      <w:r>
+      <w:pPr>
+        <w:rPr>
+          <w:rFonts w:ascii="Arial" w:hAnsi="Arial" w:cs="Arial"/>
+        </w:rPr>
+      </w:pPr>
+      <w:r>
+        <w:rPr>
+          <w:rFonts w:ascii="Arial" w:hAnsi="Arial" w:cs="Arial"/>
+        </w:rPr>
         <w:t xml:space="preserve">This project involves developing a real-time car dashboard using the </w:t>
       </w:r>
       <w:r>
         <w:rPr>
+          <w:rFonts w:ascii="Arial" w:hAnsi="Arial" w:cs="Arial"/>
           <w:b/>
           <w:bCs/>
         </w:rPr>
         <w:t>Qt Framework</w:t>
       </w:r>
       <w:r>
+        <w:rPr>
+          <w:rFonts w:ascii="Arial" w:hAnsi="Arial" w:cs="Arial"/>
+        </w:rPr>
         <w:t xml:space="preserve">. The dashboard displays key metrics such as speed, fuel level, gear position, temperature, humidity, and time. Data is collected from the car using an </w:t>
       </w:r>
       <w:r>
         <w:rPr>
+          <w:rFonts w:ascii="Arial" w:hAnsi="Arial" w:cs="Arial"/>
           <w:b/>
           <w:bCs/>
         </w:rPr>
         <w:t>ESP32</w:t>
       </w:r>
       <w:r>
+        <w:rPr>
+          <w:rFonts w:ascii="Arial" w:hAnsi="Arial" w:cs="Arial"/>
+        </w:rPr>
         <w:t xml:space="preserve"> microcontroller with a </w:t>
       </w:r>
       <w:r>
         <w:rPr>
+          <w:rFonts w:ascii="Arial" w:hAnsi="Arial" w:cs="Arial"/>
           <w:b/>
           <w:bCs/>
         </w:rPr>
         <w:t>DHT11 sensor</w:t>
       </w:r>
       <w:r>
+        <w:rPr>
+          <w:rFonts w:ascii="Arial" w:hAnsi="Arial" w:cs="Arial"/>
+        </w:rPr>
         <w:t xml:space="preserve">, and other sensors, then sent to a </w:t>
       </w:r>
       <w:r>
         <w:rPr>
+          <w:rFonts w:ascii="Arial" w:hAnsi="Arial" w:cs="Arial"/>
           <w:b/>
           <w:bCs/>
         </w:rPr>
         <w:t>Linux-based server</w:t>
       </w:r>
       <w:r>
+        <w:rPr>
+          <w:rFonts w:ascii="Arial" w:hAnsi="Arial" w:cs="Arial"/>
+        </w:rPr>
         <w:t xml:space="preserve"> powered by </w:t>
       </w:r>
       <w:r>
         <w:rPr>
+          <w:rFonts w:ascii="Arial" w:hAnsi="Arial" w:cs="Arial"/>
           <w:b/>
           <w:bCs/>
         </w:rPr>
         <w:t>PHP</w:t>
       </w:r>
       <w:r>
+        <w:rPr>
+          <w:rFonts w:ascii="Arial" w:hAnsi="Arial" w:cs="Arial"/>
+        </w:rPr>
         <w:t xml:space="preserve"> and </w:t>
       </w:r>
       <w:r>
         <w:rPr>
+          <w:rFonts w:ascii="Arial" w:hAnsi="Arial" w:cs="Arial"/>
           <w:b/>
           <w:bCs/>
         </w:rPr>
         <w:t>MariaDB</w:t>
       </w:r>
       <w:r>
+        <w:rPr>
+          <w:rFonts w:ascii="Arial" w:hAnsi="Arial" w:cs="Arial"/>
+        </w:rPr>
         <w:t xml:space="preserve"> for storage and processing. The dashboard pulls this data from the server and updates in real-time, while the ESP32 also controls a </w:t>
       </w:r>
       <w:r>
         <w:rPr>
+          <w:rFonts w:ascii="Arial" w:hAnsi="Arial" w:cs="Arial"/>
           <w:b/>
           <w:bCs/>
         </w:rPr>
         <w:t>LED display</w:t>
       </w:r>
       <w:r>
+        <w:rPr>
+          <w:rFonts w:ascii="Arial" w:hAnsi="Arial" w:cs="Arial"/>
+        </w:rPr>
         <w:t xml:space="preserve"> for local feedback within the vehicle.</w:t>
       </w:r>
     </w:p>
-    <w:p/>
-    <w:p>
-      <w:pPr>
-        <w:rPr>
-          <w:b/>
-          <w:bCs/>
-        </w:rPr>
-      </w:pPr>
-      <w:r>
-        <w:rPr>
+    <w:p>
+      <w:pPr>
+        <w:rPr>
+          <w:rFonts w:ascii="Arial" w:hAnsi="Arial" w:cs="Arial"/>
+          <w:b/>
+          <w:bCs/>
+        </w:rPr>
+      </w:pPr>
+      <w:r>
+        <w:rPr>
+          <w:rFonts w:ascii="Arial" w:hAnsi="Arial" w:cs="Arial"/>
           <w:b/>
           <w:bCs/>
         </w:rPr>
         <w:t>Design</w:t>
       </w:r>
     </w:p>
-    <w:p/>
+    <w:p>
+      <w:pPr>
+        <w:rPr>
+          <w:rFonts w:ascii="Arial" w:hAnsi="Arial" w:cs="Arial"/>
+        </w:rPr>
+      </w:pPr>
+      <w:r>
+        <w:rPr>
+          <w:rFonts w:ascii="Arial" w:hAnsi="Arial" w:cs="Arial"/>
+        </w:rPr>
+        <w:drawing>
+          <wp:inline distT="0" distB="0" distL="0" distR="0" wp14:anchorId="1A901C91" wp14:editId="7F53CA91">
+            <wp:extent cx="5943600" cy="2838450"/>
+            <wp:effectExtent l="0" t="0" r="0" b="0"/>
+            <wp:docPr id="1" name="Picture 1"/>
+            <wp:cNvGraphicFramePr>
+              <a:graphicFrameLocks xmlns:a="http://schemas.openxmlformats.org/drawingml/2006/main" noChangeAspect="1"/>
+            </wp:cNvGraphicFramePr>
+            <a:graphic xmlns:a="http://schemas.openxmlformats.org/drawingml/2006/main">
+              <a:graphicData uri="http://schemas.openxmlformats.org/drawingml/2006/picture">
+                <pic:pic xmlns:pic="http://schemas.openxmlformats.org/drawingml/2006/picture">
+                  <pic:nvPicPr>
+                    <pic:cNvPr id="1" name=""/>
+                    <pic:cNvPicPr/>
+                  </pic:nvPicPr>
+                  <pic:blipFill>
+                    <a:blip r:embed="rId7"/>
+                    <a:stretch>
+                      <a:fillRect/>
+                    </a:stretch>
+                  </pic:blipFill>
+                  <pic:spPr>
+                    <a:xfrm>
+                      <a:off x="0" y="0"/>
+                      <a:ext cx="5943600" cy="2838450"/>
+                    </a:xfrm>
+                    <a:prstGeom prst="rect">
+                      <a:avLst/>
+                    </a:prstGeom>
+                  </pic:spPr>
+                </pic:pic>
+              </a:graphicData>
+            </a:graphic>
+          </wp:inline>
+        </w:drawing>
+      </w:r>
+    </w:p>
+    <w:p>
+      <w:pPr>
+        <w:rPr>
+          <w:rFonts w:ascii="Arial" w:hAnsi="Arial" w:cs="Arial"/>
+          <w:b/>
+          <w:bCs/>
+        </w:rPr>
+      </w:pPr>
+    </w:p>
+    <w:p>
+      <w:pPr>
+        <w:rPr>
+          <w:rFonts w:ascii="Arial" w:hAnsi="Arial" w:cs="Arial"/>
+          <w:b/>
+          <w:bCs/>
+          <w:color w:val="FF0000"/>
+        </w:rPr>
+      </w:pPr>
+      <w:r>
+        <w:rPr>
+          <w:rFonts w:ascii="Arial" w:hAnsi="Arial" w:cs="Arial"/>
+          <w:b/>
+          <w:bCs/>
+          <w:color w:val="FF0000"/>
+        </w:rPr>
+        <w:t>Technologies</w:t>
+      </w:r>
+    </w:p>
+    <w:p>
+      <w:pPr>
+        <w:rPr>
+          <w:rFonts w:ascii="Arial" w:hAnsi="Arial" w:cs="Arial"/>
+          <w:b/>
+          <w:bCs/>
+        </w:rPr>
+      </w:pPr>
+      <w:r>
+        <w:rPr>
+          <w:rFonts w:ascii="Arial" w:hAnsi="Arial" w:cs="Arial"/>
+          <w:b/>
+          <w:bCs/>
+        </w:rPr>
+        <w:t>MICROCONTROLLER</w:t>
+      </w:r>
+    </w:p>
+    <w:p>
+      <w:pPr>
+        <w:ind w:left="720"/>
+        <w:rPr>
+          <w:rFonts w:ascii="Arial" w:hAnsi="Arial" w:cs="Arial"/>
+        </w:rPr>
+      </w:pPr>
+      <w:r>
+        <w:rPr>
+          <w:rFonts w:ascii="Arial" w:hAnsi="Arial" w:cs="Arial"/>
+        </w:rPr>
+        <w:t xml:space="preserve">Microcontroller: </w:t>
+      </w:r>
+      <w:r>
+        <w:rPr>
+          <w:rFonts w:ascii="Arial" w:hAnsi="Arial" w:cs="Arial"/>
+        </w:rPr>
+        <w:t xml:space="preserve">ESP32 </w:t>
+      </w:r>
+      <w:proofErr w:type="spellStart"/>
+      <w:r>
+        <w:rPr>
+          <w:rFonts w:ascii="Arial" w:hAnsi="Arial" w:cs="Arial"/>
+        </w:rPr>
+        <w:t>DevKit</w:t>
+      </w:r>
+      <w:proofErr w:type="spellEnd"/>
+      <w:r>
+        <w:rPr>
+          <w:rFonts w:ascii="Arial" w:hAnsi="Arial" w:cs="Arial"/>
+        </w:rPr>
+        <w:t xml:space="preserve"> V1 </w:t>
+      </w:r>
+      <w:r>
+        <w:rPr>
+          <w:rFonts w:ascii="Arial" w:hAnsi="Arial" w:cs="Arial"/>
+        </w:rPr>
+        <w:t xml:space="preserve">- </w:t>
+      </w:r>
+      <w:r>
+        <w:rPr>
+          <w:rFonts w:ascii="Arial" w:hAnsi="Arial" w:cs="Arial"/>
+        </w:rPr>
+        <w:t>module ESP-WROOM-32 - S1H15</w:t>
+      </w:r>
+    </w:p>
+    <w:p>
+      <w:pPr>
+        <w:ind w:left="720"/>
+        <w:rPr>
+          <w:rFonts w:ascii="Arial" w:hAnsi="Arial" w:cs="Arial"/>
+        </w:rPr>
+      </w:pPr>
+      <w:r>
+        <w:rPr>
+          <w:rFonts w:ascii="Arial" w:hAnsi="Arial" w:cs="Arial"/>
+        </w:rPr>
+        <w:t>Sensor: DHT11</w:t>
+      </w:r>
+    </w:p>
+    <w:p>
+      <w:pPr>
+        <w:ind w:left="720"/>
+        <w:rPr>
+          <w:rFonts w:ascii="Arial" w:hAnsi="Arial" w:cs="Arial"/>
+        </w:rPr>
+      </w:pPr>
+      <w:r>
+        <w:rPr>
+          <w:rFonts w:ascii="Arial" w:hAnsi="Arial" w:cs="Arial"/>
+        </w:rPr>
+        <w:t>IDE: Arduino</w:t>
+      </w:r>
+    </w:p>
+    <w:p>
+      <w:pPr>
+        <w:ind w:left="720"/>
+        <w:rPr>
+          <w:rFonts w:ascii="Arial" w:hAnsi="Arial" w:cs="Arial"/>
+        </w:rPr>
+      </w:pPr>
+      <w:r>
+        <w:rPr>
+          <w:rFonts w:ascii="Arial" w:hAnsi="Arial" w:cs="Arial"/>
+        </w:rPr>
+        <w:t xml:space="preserve">LCD </w:t>
+      </w:r>
+      <w:r>
+        <w:rPr>
+          <w:rFonts w:ascii="Arial" w:hAnsi="Arial" w:cs="Arial"/>
+        </w:rPr>
+        <w:t>OLED</w:t>
+      </w:r>
+    </w:p>
+    <w:p>
+      <w:pPr>
+        <w:rPr>
+          <w:rFonts w:ascii="Arial" w:hAnsi="Arial" w:cs="Arial"/>
+          <w:b/>
+          <w:bCs/>
+        </w:rPr>
+      </w:pPr>
+      <w:r>
+        <w:rPr>
+          <w:rFonts w:ascii="Arial" w:hAnsi="Arial" w:cs="Arial"/>
+          <w:b/>
+          <w:bCs/>
+        </w:rPr>
+        <w:t>CLOUD SERVER</w:t>
+      </w:r>
+    </w:p>
+    <w:p>
+      <w:pPr>
+        <w:rPr>
+          <w:rFonts w:ascii="Arial" w:hAnsi="Arial" w:cs="Arial"/>
+        </w:rPr>
+      </w:pPr>
+      <w:r>
+        <w:rPr>
+          <w:rFonts w:ascii="Arial" w:hAnsi="Arial" w:cs="Arial"/>
+        </w:rPr>
+        <w:tab/>
+        <w:t>Programming language: PHP 7</w:t>
+      </w:r>
+    </w:p>
+    <w:p>
+      <w:pPr>
+        <w:rPr>
+          <w:rFonts w:ascii="Arial" w:hAnsi="Arial" w:cs="Arial"/>
+        </w:rPr>
+      </w:pPr>
+      <w:r>
+        <w:rPr>
+          <w:rFonts w:ascii="Arial" w:hAnsi="Arial" w:cs="Arial"/>
+        </w:rPr>
+        <w:lastRenderedPageBreak/>
+        <w:tab/>
+        <w:t>Database: MariaDB</w:t>
+      </w:r>
+    </w:p>
+    <w:p>
+      <w:pPr>
+        <w:rPr>
+          <w:rFonts w:ascii="Arial" w:hAnsi="Arial" w:cs="Arial"/>
+        </w:rPr>
+      </w:pPr>
+      <w:r>
+        <w:rPr>
+          <w:rFonts w:ascii="Arial" w:hAnsi="Arial" w:cs="Arial"/>
+        </w:rPr>
+        <w:tab/>
+        <w:t>OS: Linux</w:t>
+      </w:r>
+    </w:p>
+    <w:p>
+      <w:pPr>
+        <w:rPr>
+          <w:rFonts w:ascii="Arial" w:hAnsi="Arial" w:cs="Arial"/>
+          <w:b/>
+          <w:bCs/>
+        </w:rPr>
+      </w:pPr>
+      <w:r>
+        <w:rPr>
+          <w:rFonts w:ascii="Arial" w:hAnsi="Arial" w:cs="Arial"/>
+          <w:b/>
+          <w:bCs/>
+        </w:rPr>
+        <w:t>QT FRAMEWORK</w:t>
+      </w:r>
+    </w:p>
+    <w:p>
+      <w:pPr>
+        <w:rPr>
+          <w:rFonts w:ascii="Arial" w:hAnsi="Arial" w:cs="Arial"/>
+        </w:rPr>
+      </w:pPr>
+      <w:r>
+        <w:rPr>
+          <w:rFonts w:ascii="Arial" w:hAnsi="Arial" w:cs="Arial"/>
+        </w:rPr>
+        <w:tab/>
+        <w:t>Qt 6</w:t>
+      </w:r>
+    </w:p>
+    <w:p>
+      <w:pPr>
+        <w:rPr>
+          <w:rFonts w:ascii="Arial" w:hAnsi="Arial" w:cs="Arial"/>
+        </w:rPr>
+      </w:pPr>
+      <w:r>
+        <w:rPr>
+          <w:rFonts w:ascii="Arial" w:hAnsi="Arial" w:cs="Arial"/>
+        </w:rPr>
+        <w:tab/>
+        <w:t>QML</w:t>
+      </w:r>
+    </w:p>
+    <w:p>
+      <w:pPr>
+        <w:rPr>
+          <w:rFonts w:ascii="Arial" w:hAnsi="Arial" w:cs="Arial"/>
+        </w:rPr>
+      </w:pPr>
+      <w:r>
+        <w:rPr>
+          <w:rFonts w:ascii="Arial" w:hAnsi="Arial" w:cs="Arial"/>
+        </w:rPr>
+        <w:tab/>
+      </w:r>
+      <w:proofErr w:type="spellStart"/>
+      <w:r>
+        <w:rPr>
+          <w:rFonts w:ascii="Arial" w:hAnsi="Arial" w:cs="Arial"/>
+        </w:rPr>
+        <w:t>CMake</w:t>
+      </w:r>
+      <w:proofErr w:type="spellEnd"/>
+    </w:p>
+    <w:p>
+      <w:pPr>
+        <w:rPr>
+          <w:rFonts w:ascii="Arial" w:hAnsi="Arial" w:cs="Arial"/>
+        </w:rPr>
+      </w:pPr>
+      <w:r>
+        <w:rPr>
+          <w:rFonts w:ascii="Arial" w:hAnsi="Arial" w:cs="Arial"/>
+        </w:rPr>
+        <w:tab/>
+        <w:t>Qt Test</w:t>
+      </w:r>
+    </w:p>
+    <w:p>
+      <w:pPr>
+        <w:rPr>
+          <w:rFonts w:ascii="Arial" w:hAnsi="Arial" w:cs="Arial"/>
+          <w:b/>
+          <w:bCs/>
+          <w:color w:val="FF0000"/>
+        </w:rPr>
+      </w:pPr>
+      <w:r>
+        <w:rPr>
+          <w:rFonts w:ascii="Arial" w:hAnsi="Arial" w:cs="Arial"/>
+          <w:b/>
+          <w:bCs/>
+          <w:color w:val="FF0000"/>
+        </w:rPr>
+        <w:t>DEMO</w:t>
+      </w:r>
+    </w:p>
+    <w:p>
+      <w:pPr>
+        <w:rPr>
+          <w:rFonts w:ascii="Arial" w:hAnsi="Arial" w:cs="Arial"/>
+        </w:rPr>
+      </w:pPr>
+      <w:r>
+        <w:rPr>
+          <w:rFonts w:ascii="Arial" w:hAnsi="Arial" w:cs="Arial"/>
+          <w:noProof/>
+        </w:rPr>
+        <w:drawing>
+          <wp:inline distT="0" distB="0" distL="0" distR="0" wp14:anchorId="1835A91F" wp14:editId="298EDEE7">
+            <wp:extent cx="5492750" cy="3136900"/>
+            <wp:effectExtent l="0" t="0" r="0" b="6350"/>
+            <wp:docPr id="2" name="Picture 2"/>
+            <wp:cNvGraphicFramePr>
+              <a:graphicFrameLocks xmlns:a="http://schemas.openxmlformats.org/drawingml/2006/main" noChangeAspect="1"/>
+            </wp:cNvGraphicFramePr>
+            <a:graphic xmlns:a="http://schemas.openxmlformats.org/drawingml/2006/main">
+              <a:graphicData uri="http://schemas.openxmlformats.org/drawingml/2006/picture">
+                <pic:pic xmlns:pic="http://schemas.openxmlformats.org/drawingml/2006/picture">
+                  <pic:nvPicPr>
+                    <pic:cNvPr id="0" name="Picture 1"/>
+                    <pic:cNvPicPr>
+                      <a:picLocks noChangeAspect="1" noChangeArrowheads="1"/>
+                    </pic:cNvPicPr>
+                  </pic:nvPicPr>
+                  <pic:blipFill>
+                    <a:blip r:embed="rId8" cstate="print">
+                      <a:extLst>
+                        <a:ext uri="{28A0092B-C50C-407E-A947-70E740481C1C}">
+                          <a14:useLocalDpi xmlns:a14="http://schemas.microsoft.com/office/drawing/2010/main" val="0"/>
+                        </a:ext>
+                      </a:extLst>
+                    </a:blip>
+                    <a:srcRect/>
+                    <a:stretch>
+                      <a:fillRect/>
+                    </a:stretch>
+                  </pic:blipFill>
+                  <pic:spPr bwMode="auto">
+                    <a:xfrm>
+                      <a:off x="0" y="0"/>
+                      <a:ext cx="5494037" cy="3137635"/>
+                    </a:xfrm>
+                    <a:prstGeom prst="rect">
+                      <a:avLst/>
+                    </a:prstGeom>
+                    <a:noFill/>
+                    <a:ln>
+                      <a:noFill/>
+                    </a:ln>
+                  </pic:spPr>
+                </pic:pic>
+              </a:graphicData>
+            </a:graphic>
+          </wp:inline>
+        </w:drawing>
+      </w:r>
+    </w:p>
+    <w:p>
+      <w:pPr>
+        <w:rPr>
+          <w:rFonts w:ascii="Arial" w:hAnsi="Arial" w:cs="Arial"/>
+        </w:rPr>
+      </w:pPr>
+      <w:r>
+        <w:rPr>
+          <w:rFonts w:ascii="Arial" w:hAnsi="Arial" w:cs="Arial"/>
+        </w:rPr>
+        <w:t>ESP32 reads data from a sensor, displays it on an OLED LCD, and pushes the data to a server.</w:t>
+      </w:r>
+    </w:p>
+    <w:p>
+      <w:pPr>
+        <w:rPr>
+          <w:rFonts w:ascii="Arial" w:hAnsi="Arial" w:cs="Arial"/>
+          <w:b/>
+          <w:bCs/>
+        </w:rPr>
+      </w:pPr>
+      <w:r>
+        <w:rPr>
+          <w:rFonts w:ascii="Arial" w:hAnsi="Arial" w:cs="Arial"/>
+          <w:b/>
+          <w:bCs/>
+        </w:rPr>
+        <w:t>SERVER</w:t>
+      </w:r>
+    </w:p>
+    <w:p>
+      <w:pPr>
+        <w:rPr>
+          <w:rFonts w:ascii="Arial" w:hAnsi="Arial" w:cs="Arial"/>
+        </w:rPr>
+      </w:pPr>
+      <w:r>
+        <w:rPr>
+          <w:rFonts w:ascii="Arial" w:hAnsi="Arial" w:cs="Arial"/>
+        </w:rPr>
+        <w:t>POST API</w:t>
+      </w:r>
+      <w:r>
+        <w:rPr>
+          <w:rFonts w:ascii="Arial" w:hAnsi="Arial" w:cs="Arial"/>
+        </w:rPr>
+        <w:t xml:space="preserve"> for ESP32: </w:t>
+      </w:r>
+      <w:hyperlink r:id="rId9" w:history="1">
+        <w:r>
+          <w:rPr>
+            <w:rStyle w:val="Hyperlink"/>
+            <w:rFonts w:ascii="Arial" w:hAnsi="Arial" w:cs="Arial"/>
+          </w:rPr>
+          <w:t>https://tienphuckx.ueuo.com/automotive/api-car-dashboard.php</w:t>
+        </w:r>
+      </w:hyperlink>
+    </w:p>
+    <w:p>
+      <w:pPr>
+        <w:rPr>
+          <w:rFonts w:ascii="Arial" w:hAnsi="Arial" w:cs="Arial"/>
+        </w:rPr>
+      </w:pPr>
+      <w:r>
+        <w:rPr>
+          <w:rFonts w:ascii="Arial" w:hAnsi="Arial" w:cs="Arial"/>
+          <w:noProof/>
+        </w:rPr>
+        <w:drawing>
+          <wp:inline distT="0" distB="0" distL="0" distR="0" wp14:anchorId="0095A346" wp14:editId="6D9FAA57">
+            <wp:extent cx="5943600" cy="1781175"/>
+            <wp:effectExtent l="0" t="0" r="0" b="9525"/>
+            <wp:docPr id="3" name="Picture 3"/>
+            <wp:cNvGraphicFramePr>
+              <a:graphicFrameLocks xmlns:a="http://schemas.openxmlformats.org/drawingml/2006/main" noChangeAspect="1"/>
+            </wp:cNvGraphicFramePr>
+            <a:graphic xmlns:a="http://schemas.openxmlformats.org/drawingml/2006/main">
+              <a:graphicData uri="http://schemas.openxmlformats.org/drawingml/2006/picture">
+                <pic:pic xmlns:pic="http://schemas.openxmlformats.org/drawingml/2006/picture">
+                  <pic:nvPicPr>
+                    <pic:cNvPr id="1" name=""/>
+                    <pic:cNvPicPr/>
+                  </pic:nvPicPr>
+                  <pic:blipFill>
+                    <a:blip r:embed="rId10"/>
+                    <a:stretch>
+                      <a:fillRect/>
+                    </a:stretch>
+                  </pic:blipFill>
+                  <pic:spPr>
+                    <a:xfrm>
+                      <a:off x="0" y="0"/>
+                      <a:ext cx="5943600" cy="1781175"/>
+                    </a:xfrm>
+                    <a:prstGeom prst="rect">
+                      <a:avLst/>
+                    </a:prstGeom>
+                  </pic:spPr>
+                </pic:pic>
+              </a:graphicData>
+            </a:graphic>
+          </wp:inline>
+        </w:drawing>
+      </w:r>
+    </w:p>
+    <w:p>
+      <w:pPr>
+        <w:rPr>
+          <w:rFonts w:ascii="Arial" w:hAnsi="Arial" w:cs="Arial"/>
+        </w:rPr>
+      </w:pPr>
+      <w:r>
+        <w:rPr>
+          <w:rFonts w:ascii="Arial" w:hAnsi="Arial" w:cs="Arial"/>
+        </w:rPr>
+        <w:lastRenderedPageBreak/>
+        <w:t xml:space="preserve">GET API for QT Dashboard App: </w:t>
+      </w:r>
+      <w:hyperlink r:id="rId11" w:history="1">
+        <w:r>
+          <w:rPr>
+            <w:rStyle w:val="Hyperlink"/>
+            <w:rFonts w:ascii="Arial" w:hAnsi="Arial" w:cs="Arial"/>
+          </w:rPr>
+          <w:t>https://tienphuckx.ueuo.com/automotive/api-car-dashboard-qt.php</w:t>
+        </w:r>
+      </w:hyperlink>
+    </w:p>
+    <w:p>
+      <w:pPr>
+        <w:rPr>
+          <w:rFonts w:ascii="Arial" w:hAnsi="Arial" w:cs="Arial"/>
+        </w:rPr>
+      </w:pPr>
+      <w:r>
+        <w:rPr>
+          <w:rFonts w:ascii="Arial" w:hAnsi="Arial" w:cs="Arial"/>
+        </w:rPr>
+        <w:t>(</w:t>
+      </w:r>
+      <w:proofErr w:type="gramStart"/>
+      <w:r>
+        <w:rPr>
+          <w:rFonts w:ascii="Arial" w:hAnsi="Arial" w:cs="Arial"/>
+        </w:rPr>
+        <w:t>select</w:t>
+      </w:r>
+      <w:proofErr w:type="gramEnd"/>
+      <w:r>
+        <w:rPr>
+          <w:rFonts w:ascii="Arial" w:hAnsi="Arial" w:cs="Arial"/>
+        </w:rPr>
+        <w:t xml:space="preserve"> the newest record)</w:t>
+      </w:r>
+    </w:p>
+    <w:p>
+      <w:pPr>
+        <w:rPr>
+          <w:rFonts w:ascii="Arial" w:hAnsi="Arial" w:cs="Arial"/>
+        </w:rPr>
+      </w:pPr>
+      <w:r>
+        <w:rPr>
+          <w:rFonts w:ascii="Arial" w:hAnsi="Arial" w:cs="Arial"/>
+          <w:noProof/>
+        </w:rPr>
+        <w:drawing>
+          <wp:inline distT="0" distB="0" distL="0" distR="0" wp14:anchorId="20877488" wp14:editId="665F2CE6">
+            <wp:extent cx="5943600" cy="1713865"/>
+            <wp:effectExtent l="0" t="0" r="0" b="635"/>
+            <wp:docPr id="4" name="Picture 4"/>
+            <wp:cNvGraphicFramePr>
+              <a:graphicFrameLocks xmlns:a="http://schemas.openxmlformats.org/drawingml/2006/main" noChangeAspect="1"/>
+            </wp:cNvGraphicFramePr>
+            <a:graphic xmlns:a="http://schemas.openxmlformats.org/drawingml/2006/main">
+              <a:graphicData uri="http://schemas.openxmlformats.org/drawingml/2006/picture">
+                <pic:pic xmlns:pic="http://schemas.openxmlformats.org/drawingml/2006/picture">
+                  <pic:nvPicPr>
+                    <pic:cNvPr id="1" name=""/>
+                    <pic:cNvPicPr/>
+                  </pic:nvPicPr>
+                  <pic:blipFill>
+                    <a:blip r:embed="rId12"/>
+                    <a:stretch>
+                      <a:fillRect/>
+                    </a:stretch>
+                  </pic:blipFill>
+                  <pic:spPr>
+                    <a:xfrm>
+                      <a:off x="0" y="0"/>
+                      <a:ext cx="5943600" cy="1713865"/>
+                    </a:xfrm>
+                    <a:prstGeom prst="rect">
+                      <a:avLst/>
+                    </a:prstGeom>
+                  </pic:spPr>
+                </pic:pic>
+              </a:graphicData>
+            </a:graphic>
+          </wp:inline>
+        </w:drawing>
+      </w:r>
+    </w:p>
+    <w:p>
+      <w:pPr>
+        <w:rPr>
+          <w:rFonts w:ascii="Arial" w:hAnsi="Arial" w:cs="Arial"/>
+        </w:rPr>
+      </w:pPr>
+      <w:r>
+        <w:rPr>
+          <w:rFonts w:ascii="Arial" w:hAnsi="Arial" w:cs="Arial"/>
+          <w:b/>
+          <w:bCs/>
+        </w:rPr>
+        <w:t>Qt Car Dashboard app</w:t>
+      </w:r>
+      <w:r>
+        <w:rPr>
+          <w:rFonts w:ascii="Arial" w:hAnsi="Arial" w:cs="Arial"/>
+        </w:rPr>
+        <w:t xml:space="preserve"> displays real-time data using </w:t>
+      </w:r>
+      <w:r>
+        <w:rPr>
+          <w:rFonts w:ascii="Arial" w:hAnsi="Arial" w:cs="Arial"/>
+          <w:b/>
+          <w:bCs/>
+          <w:color w:val="4472C4" w:themeColor="accent1"/>
+        </w:rPr>
+        <w:t>long polling</w:t>
+      </w:r>
+      <w:r>
+        <w:rPr>
+          <w:rFonts w:ascii="Arial" w:hAnsi="Arial" w:cs="Arial"/>
+        </w:rPr>
+        <w:t>.</w:t>
+      </w:r>
+    </w:p>
+    <w:p>
+      <w:pPr>
+        <w:rPr>
+          <w:rFonts w:ascii="Arial" w:hAnsi="Arial" w:cs="Arial"/>
+        </w:rPr>
+      </w:pPr>
+      <w:r>
+        <w:rPr>
+          <w:noProof/>
+        </w:rPr>
+        <w:drawing>
+          <wp:inline distT="0" distB="0" distL="0" distR="0" wp14:anchorId="56A063D2" wp14:editId="5388F074">
+            <wp:extent cx="5943600" cy="3625850"/>
+            <wp:effectExtent l="0" t="0" r="0" b="0"/>
+            <wp:docPr id="6" name="Picture 6"/>
+            <wp:cNvGraphicFramePr>
+              <a:graphicFrameLocks xmlns:a="http://schemas.openxmlformats.org/drawingml/2006/main" noChangeAspect="1"/>
+            </wp:cNvGraphicFramePr>
+            <a:graphic xmlns:a="http://schemas.openxmlformats.org/drawingml/2006/main">
+              <a:graphicData uri="http://schemas.openxmlformats.org/drawingml/2006/picture">
+                <pic:pic xmlns:pic="http://schemas.openxmlformats.org/drawingml/2006/picture">
+                  <pic:nvPicPr>
+                    <pic:cNvPr id="1" name=""/>
+                    <pic:cNvPicPr/>
+                  </pic:nvPicPr>
+                  <pic:blipFill>
+                    <a:blip r:embed="rId13"/>
+                    <a:stretch>
+                      <a:fillRect/>
+                    </a:stretch>
+                  </pic:blipFill>
+                  <pic:spPr>
+                    <a:xfrm>
+                      <a:off x="0" y="0"/>
+                      <a:ext cx="5943600" cy="3625850"/>
+                    </a:xfrm>
+                    <a:prstGeom prst="rect">
+                      <a:avLst/>
+                    </a:prstGeom>
+                  </pic:spPr>
+                </pic:pic>
+              </a:graphicData>
+            </a:graphic>
+          </wp:inline>
+        </w:drawing>
+      </w:r>
+    </w:p>
+    <w:p>
+      <w:pPr>
+        <w:rPr>
+          <w:rFonts w:ascii="Arial" w:hAnsi="Arial" w:cs="Arial"/>
+        </w:rPr>
+      </w:pPr>
+      <w:r>
+        <w:rPr>
+          <w:rFonts w:ascii="Arial" w:hAnsi="Arial" w:cs="Arial"/>
+        </w:rPr>
+        <w:t>All source code and documentation are available on GitHub. Please check for more details.</w:t>
+      </w:r>
+    </w:p>
+    <w:p>
+      <w:pPr>
+        <w:rPr>
+          <w:rFonts w:ascii="Arial" w:hAnsi="Arial" w:cs="Arial"/>
+        </w:rPr>
+      </w:pPr>
+      <w:hyperlink r:id="rId14" w:history="1">
+        <w:r>
+          <w:rPr>
+            <w:rStyle w:val="Hyperlink"/>
+            <w:rFonts w:ascii="Arial" w:hAnsi="Arial" w:cs="Arial"/>
+          </w:rPr>
+          <w:t>https://github.com/tienphuckx/car-dashboard-subscription</w:t>
+        </w:r>
+      </w:hyperlink>
+    </w:p>
+    <w:p>
+      <w:pPr>
+        <w:rPr>
+          <w:rFonts w:ascii="Arial" w:hAnsi="Arial" w:cs="Arial"/>
+        </w:rPr>
+      </w:pPr>
+      <w:r>
+        <w:rPr>
+          <w:rFonts w:ascii="Arial" w:hAnsi="Arial" w:cs="Arial"/>
+        </w:rPr>
+        <w:t xml:space="preserve">The video intro link is available on </w:t>
+      </w:r>
+      <w:proofErr w:type="spellStart"/>
+      <w:r>
+        <w:rPr>
+          <w:rFonts w:ascii="Arial" w:hAnsi="Arial" w:cs="Arial"/>
+        </w:rPr>
+        <w:t>Youtube</w:t>
+      </w:r>
+      <w:proofErr w:type="spellEnd"/>
+      <w:r>
+        <w:rPr>
+          <w:rFonts w:ascii="Arial" w:hAnsi="Arial" w:cs="Arial"/>
+        </w:rPr>
+        <w:t>:</w:t>
+      </w:r>
+    </w:p>
     <w:sectPr>
       <w:pgSz w:w="12240" w:h="15840"/>
       <w:pgMar w:top="1440" w:right="1440" w:bottom="1440" w:left="1440" w:header="720" w:footer="720" w:gutter="0"/>

</xml_diff>